<commit_message>
accepted draft for Deconstruction; updated main prompt to sync ToC
</commit_message>
<xml_diff>
--- a/prompts/0. Prompt to Write One Pattern v1.4.docx
+++ b/prompts/0. Prompt to Write One Pattern v1.4.docx
@@ -1470,9 +1470,6 @@
           <w:numId w:val="24"/>
         </w:numPr>
         <w:spacing w:after="218"/>
-        <w:rPr>
-          <w:rFonts w:hint="eastAsia"/>
-        </w:rPr>
       </w:pPr>
       <w:r>
         <w:t>Provide a glossary with terminologies and definitions to avoid ambiguity.</w:t>
@@ -1748,7 +1745,13 @@
         <w:spacing w:after="218"/>
       </w:pPr>
       <w:r>
-        <w:t>Decomposing</w:t>
+        <w:t>Decomposi</w:t>
+      </w:r>
+      <w:r>
+        <w:t>tio</w:t>
+      </w:r>
+      <w:r>
+        <w:t>n</w:t>
       </w:r>
     </w:p>
     <w:p>
@@ -6896,6 +6899,7 @@
   <w:style w:type="character" w:default="1" w:styleId="a0">
     <w:name w:val="Default Paragraph Font"/>
     <w:uiPriority w:val="1"/>
+    <w:semiHidden/>
     <w:unhideWhenUsed/>
   </w:style>
   <w:style w:type="table" w:default="1" w:styleId="a1">

</xml_diff>